<commit_message>
Update to Principles Development.
</commit_message>
<xml_diff>
--- a/ICT Project Guidance - Definition - Principles - Development.docx
+++ b/ICT Project Guidance - Definition - Principles - Development.docx
@@ -2910,13 +2910,7 @@
         <w:t xml:space="preserve"> guide</w:t>
       </w:r>
       <w:r>
-        <w:t xml:space="preserve"> the thoughts and subsequent actions of a </w:t>
-      </w:r>
-      <w:r>
-        <w:t xml:space="preserve">person with agency </w:t>
-      </w:r>
-      <w:r>
-        <w:t>towards the highest value long term outcome</w:t>
+        <w:t xml:space="preserve"> the thoughts and subsequent actions of a person with agency towards the highest value long term outcome</w:t>
       </w:r>
       <w:r>
         <w:rPr>
@@ -2957,13 +2951,7 @@
         <w:footnoteReference w:id="3"/>
       </w:r>
       <w:r>
-        <w:t xml:space="preserve"> amongst different groups of stakeholders to compromise and arrive at decisions, in general leads stakeholders with agency to deliver higher quality </w:t>
-      </w:r>
-      <w:r>
-        <w:t xml:space="preserve">uncompromised </w:t>
-      </w:r>
-      <w:r>
-        <w:t xml:space="preserve">outcomes, faster, and with less expense. </w:t>
+        <w:t xml:space="preserve"> amongst different groups of stakeholders to compromise and arrive at decisions, in general leads stakeholders with agency to deliver higher quality uncompromised outcomes, faster, and with less expense. </w:t>
       </w:r>
     </w:p>
     <w:p>
@@ -2992,19 +2980,7 @@
         <w:pStyle w:val="BodyText"/>
       </w:pPr>
       <w:r>
-        <w:t xml:space="preserve">The most widely cited </w:t>
-      </w:r>
-      <w:r>
-        <w:t xml:space="preserve">source of principles </w:t>
-      </w:r>
-      <w:r>
-        <w:t xml:space="preserve">is possibly </w:t>
-      </w:r>
-      <w:r>
-        <w:t>TOGAF</w:t>
-      </w:r>
-      <w:r>
-        <w:t>’s Principles</w:t>
+        <w:t>The most widely cited source of principles is possibly TOGAF’s Principles</w:t>
       </w:r>
       <w:r>
         <w:rPr>
@@ -3025,8 +3001,6 @@
       </w:r>
       <w:r>
         <w:br/>
-      </w:r>
-      <w:r>
         <w:t xml:space="preserve">While TOGAF Principles are and remain relevant it is important to note that they are </w:t>
       </w:r>
       <w:r>
@@ -3045,7 +3019,15 @@
         <w:pStyle w:val="BodyText"/>
       </w:pPr>
       <w:r>
-        <w:t>Another excellent source to consider as a starting point is [TODO:ADD].</w:t>
+        <w:t>Another excellent source to consider as a starting point is [</w:t>
+      </w:r>
+      <w:proofErr w:type="gramStart"/>
+      <w:r>
+        <w:t>TODO:ADD</w:t>
+      </w:r>
+      <w:proofErr w:type="gramEnd"/>
+      <w:r>
+        <w:t>].</w:t>
       </w:r>
     </w:p>
     <w:p>
@@ -3064,13 +3046,7 @@
         <w:pStyle w:val="BodyText"/>
       </w:pPr>
       <w:r>
-        <w:t xml:space="preserve">Value is lost by </w:t>
-      </w:r>
-      <w:r>
-        <w:t>lumping all Principles in one catalogue</w:t>
-      </w:r>
-      <w:r>
-        <w:t xml:space="preserve"> and then jettisoning valuable </w:t>
+        <w:t xml:space="preserve">Value is lost by lumping all Principles in one catalogue and then jettisoning valuable </w:t>
       </w:r>
       <w:r>
         <w:t xml:space="preserve">guidance </w:t>
@@ -3084,16 +3060,7 @@
         <w:pStyle w:val="BodyText"/>
       </w:pPr>
       <w:r>
-        <w:t xml:space="preserve">Value is gained by developing </w:t>
-      </w:r>
-      <w:r>
-        <w:t xml:space="preserve">Guiding Principles </w:t>
-      </w:r>
-      <w:r>
-        <w:t xml:space="preserve">into several focused groups, each aimed at guiding the thoughts and actions of specific </w:t>
-      </w:r>
-      <w:r>
-        <w:t>stakeholder roles</w:t>
+        <w:t>Value is gained by developing Guiding Principles into several focused groups, each aimed at guiding the thoughts and actions of specific stakeholder roles</w:t>
       </w:r>
       <w:r>
         <w:rPr>
@@ -3175,7 +3142,19 @@
         <w:pStyle w:val="BodyText"/>
       </w:pPr>
       <w:r>
-        <w:t>We recommend that the above TOGAF categorisation both omits important other aspects that require guidance:</w:t>
+        <w:t xml:space="preserve">We </w:t>
+      </w:r>
+      <w:r>
+        <w:t xml:space="preserve">note </w:t>
+      </w:r>
+      <w:r>
+        <w:t xml:space="preserve">that the above TOGAF categorisation omit other </w:t>
+      </w:r>
+      <w:r>
+        <w:t xml:space="preserve">important </w:t>
+      </w:r>
+      <w:r>
+        <w:t>aspects that require guidance:</w:t>
       </w:r>
     </w:p>
     <w:p>
@@ -3276,10 +3255,98 @@
     </w:p>
     <w:p>
       <w:pPr>
+        <w:pStyle w:val="Heading3"/>
+      </w:pPr>
+      <w:r>
+        <w:t>Enterprise Groups &amp; Projects</w:t>
+      </w:r>
+    </w:p>
+    <w:p>
+      <w:pPr>
         <w:pStyle w:val="BodyText"/>
       </w:pPr>
       <w:r>
-        <w:t>There are also valid reasons to avoid using only a single group for the whole Enterprise and all its departments and projects, but develop principles specific to each: Enterprise, Business and Project.</w:t>
+        <w:t xml:space="preserve">Beyond the </w:t>
+      </w:r>
+      <w:proofErr w:type="gramStart"/>
+      <w:r>
+        <w:t>above mentioned</w:t>
+      </w:r>
+      <w:proofErr w:type="gramEnd"/>
+      <w:r>
+        <w:t xml:space="preserve"> omissions, t</w:t>
+      </w:r>
+      <w:r>
+        <w:t xml:space="preserve">here are also valid reasons to avoid using only a single group for the whole Enterprise and all its departments and projects, but develop principles specific to each: </w:t>
+      </w:r>
+    </w:p>
+    <w:p>
+      <w:pPr>
+        <w:pStyle w:val="BodyText"/>
+        <w:numPr>
+          <w:ilvl w:val="0"/>
+          <w:numId w:val="39"/>
+        </w:numPr>
+      </w:pPr>
+      <w:r>
+        <w:t xml:space="preserve">Enterprise, </w:t>
+      </w:r>
+    </w:p>
+    <w:p>
+      <w:pPr>
+        <w:pStyle w:val="BodyText"/>
+        <w:numPr>
+          <w:ilvl w:val="0"/>
+          <w:numId w:val="39"/>
+        </w:numPr>
+      </w:pPr>
+      <w:r>
+        <w:t xml:space="preserve">Business </w:t>
+      </w:r>
+      <w:r>
+        <w:t>[Group],</w:t>
+      </w:r>
+    </w:p>
+    <w:p>
+      <w:pPr>
+        <w:pStyle w:val="BodyText"/>
+        <w:numPr>
+          <w:ilvl w:val="0"/>
+          <w:numId w:val="39"/>
+        </w:numPr>
+      </w:pPr>
+      <w:r>
+        <w:t>Project.</w:t>
+      </w:r>
+    </w:p>
+    <w:p>
+      <w:pPr>
+        <w:pStyle w:val="Heading3"/>
+      </w:pPr>
+      <w:r>
+        <w:lastRenderedPageBreak/>
+        <w:t>Sectors</w:t>
+      </w:r>
+    </w:p>
+    <w:p>
+      <w:pPr>
+        <w:pStyle w:val="BodyText"/>
+      </w:pPr>
+      <w:r>
+        <w:t>In addition are also different</w:t>
+      </w:r>
+      <w:r>
+        <w:t xml:space="preserve"> logical </w:t>
+      </w:r>
+      <w:r>
+        <w:rPr>
+          <w:i/>
+          <w:iCs/>
+        </w:rPr>
+        <w:t>domains</w:t>
+      </w:r>
+      <w:r>
+        <w:t xml:space="preserve"> that a business service may span, that principles may be required to capture: the Government Sector, the Business provider Sector, the Business consumer Sector(s), etc. </w:t>
       </w:r>
     </w:p>
     <w:p>
@@ -3300,10 +3367,7 @@
         <w:t>O</w:t>
       </w:r>
       <w:r>
-        <w:t>n a day-to-day basis</w:t>
-      </w:r>
-      <w:r>
-        <w:t>, e</w:t>
+        <w:t>n a day-to-day basis, e</w:t>
       </w:r>
       <w:r>
         <w:t xml:space="preserve">ach </w:t>
@@ -3371,9 +3435,11 @@
       <w:r>
         <w:t>sponsor perspectives (</w:t>
       </w:r>
+      <w:proofErr w:type="gramStart"/>
       <w:r>
         <w:t>e.g.</w:t>
       </w:r>
+      <w:proofErr w:type="gramEnd"/>
       <w:r>
         <w:t xml:space="preserve"> </w:t>
       </w:r>
@@ -3396,7 +3462,6 @@
       </w:pPr>
       <w:bookmarkStart w:id="11" w:name="_Toc152504305"/>
       <w:r>
-        <w:lastRenderedPageBreak/>
         <w:t>Quantity</w:t>
       </w:r>
       <w:bookmarkEnd w:id="11"/>
@@ -3408,8 +3473,13 @@
       <w:r>
         <w:t xml:space="preserve">Outcomes are not improvable if stakeholders cannot remember the </w:t>
       </w:r>
-      <w:r>
-        <w:t>Principles,</w:t>
+      <w:proofErr w:type="gramStart"/>
+      <w:r>
+        <w:t>Principles</w:t>
+      </w:r>
+      <w:proofErr w:type="gramEnd"/>
+      <w:r>
+        <w:t>,</w:t>
       </w:r>
       <w:r>
         <w:t xml:space="preserve"> they have agreed to guide their thoughts and actions. Hence a need to keep the number of Principles manageable and memorisable.</w:t>
@@ -3426,7 +3496,11 @@
         <w:br/>
       </w:r>
       <w:r>
-        <w:t>The number of items a person can remember is often cited in the literature on short term memory as “7, plus or minus 2”. This is nuanced by later 21</w:t>
+        <w:t xml:space="preserve">The number of items a person can remember is often cited in the literature on short term memory as “7, plus or minus 2”. This is nuanced by later </w:t>
+      </w:r>
+      <w:proofErr w:type="gramStart"/>
+      <w:r>
+        <w:t>21</w:t>
       </w:r>
       <w:r>
         <w:rPr>
@@ -3434,6 +3508,7 @@
         </w:rPr>
         <w:t>th</w:t>
       </w:r>
+      <w:proofErr w:type="gramEnd"/>
       <w:r>
         <w:t xml:space="preserve"> century studies that the number is influenced by whether items can be grouped, preferably in pairs. The current consensus is 6, preferably with some of them easily grouped.</w:t>
       </w:r>
@@ -3452,7 +3527,15 @@
         <w:t>to 6 or less</w:t>
       </w:r>
       <w:r>
-        <w:t xml:space="preserve"> – tending towards less, where sufficient.</w:t>
+        <w:t xml:space="preserve"> – tending towards less, </w:t>
+      </w:r>
+      <w:proofErr w:type="gramStart"/>
+      <w:r>
+        <w:t>where</w:t>
+      </w:r>
+      <w:proofErr w:type="gramEnd"/>
+      <w:r>
+        <w:t xml:space="preserve"> sufficient.</w:t>
       </w:r>
     </w:p>
     <w:p>
@@ -3558,6 +3641,7 @@
       </w:pPr>
       <w:bookmarkStart w:id="13" w:name="_Toc152504307"/>
       <w:r>
+        <w:lastRenderedPageBreak/>
         <w:t>Authoring</w:t>
       </w:r>
       <w:bookmarkEnd w:id="13"/>
@@ -3584,7 +3668,6 @@
       </w:pPr>
       <w:bookmarkStart w:id="14" w:name="_Toc152504308"/>
       <w:r>
-        <w:lastRenderedPageBreak/>
         <w:t>Enduring</w:t>
       </w:r>
       <w:r>
@@ -3664,10 +3747,12 @@
         <w:t xml:space="preserve"> “MUST”) rather </w:t>
       </w:r>
       <w:proofErr w:type="spellStart"/>
+      <w:proofErr w:type="gramStart"/>
       <w:r>
         <w:t>then</w:t>
       </w:r>
       <w:proofErr w:type="spellEnd"/>
+      <w:proofErr w:type="gramEnd"/>
       <w:r>
         <w:t xml:space="preserve"> </w:t>
       </w:r>
@@ -3701,19 +3786,18 @@
         <w:t xml:space="preserve"> </w:t>
       </w:r>
       <w:r>
-        <w:t>requir</w:t>
-      </w:r>
-      <w:r>
-        <w:t>ing</w:t>
-      </w:r>
-      <w:r>
-        <w:t xml:space="preserve"> costly assistance from governance to </w:t>
+        <w:t xml:space="preserve">requiring costly assistance from governance to </w:t>
       </w:r>
       <w:r>
         <w:t xml:space="preserve">review findings and </w:t>
       </w:r>
-      <w:r>
-        <w:t>make a decision in order to proceed</w:t>
+      <w:proofErr w:type="gramStart"/>
+      <w:r>
+        <w:t>make a decision</w:t>
+      </w:r>
+      <w:proofErr w:type="gramEnd"/>
+      <w:r>
+        <w:t xml:space="preserve"> in order to proceed</w:t>
       </w:r>
       <w:r>
         <w:t xml:space="preserve">. </w:t>
@@ -3831,6 +3915,7 @@
           <w:i/>
           <w:iCs/>
         </w:rPr>
+        <w:lastRenderedPageBreak/>
         <w:t xml:space="preserve">“Prefer </w:t>
       </w:r>
       <w:r>
@@ -3887,14 +3972,7 @@
           <w:i/>
           <w:iCs/>
         </w:rPr>
-        <w:t>eliver</w:t>
-      </w:r>
-      <w:r>
-        <w:rPr>
-          <w:i/>
-          <w:iCs/>
-        </w:rPr>
-        <w:t>ed Improvements</w:t>
+        <w:t>elivered Improvements</w:t>
       </w:r>
       <w:r>
         <w:rPr>
@@ -3993,7 +4071,7 @@
         <w:t>attributes</w:t>
       </w:r>
       <w:r>
-        <w:t>.</w:t>
+        <w:t>, listed below:</w:t>
       </w:r>
     </w:p>
     <w:p>
@@ -4002,7 +4080,6 @@
       </w:pPr>
       <w:bookmarkStart w:id="17" w:name="_Toc152504311"/>
       <w:r>
-        <w:lastRenderedPageBreak/>
         <w:t>Identifier</w:t>
       </w:r>
       <w:bookmarkEnd w:id="17"/>
@@ -4030,7 +4107,15 @@
         <w:t>When principles are all grouped together – which we recommended above to not do – the format is</w:t>
       </w:r>
       <w:r>
-        <w:t xml:space="preserve"> often similar to </w:t>
+        <w:t xml:space="preserve"> often </w:t>
+      </w:r>
+      <w:proofErr w:type="gramStart"/>
+      <w:r>
+        <w:t>similar to</w:t>
+      </w:r>
+      <w:proofErr w:type="gramEnd"/>
+      <w:r>
+        <w:t xml:space="preserve"> </w:t>
       </w:r>
       <w:r>
         <w:rPr>
@@ -4121,6 +4206,7 @@
         <w:t xml:space="preserve"> principle in the Development guiding principles.</w:t>
       </w:r>
     </w:p>
+    <w:p/>
     <w:p>
       <w:pPr>
         <w:pStyle w:val="Heading4"/>
@@ -4136,10 +4222,25 @@
         <w:t xml:space="preserve">The title of the principle is a short </w:t>
       </w:r>
       <w:r>
-        <w:t>unique, hopefully phrase.</w:t>
-      </w:r>
-    </w:p>
-    <w:p>
+        <w:t xml:space="preserve">unique, hopefully </w:t>
+      </w:r>
+      <w:r>
+        <w:t xml:space="preserve">memorable </w:t>
+      </w:r>
+      <w:r>
+        <w:t>phrase.</w:t>
+      </w:r>
+    </w:p>
+    <w:p>
+      <w:pPr>
+        <w:pStyle w:val="Note"/>
+      </w:pPr>
+      <w:r>
+        <w:t>Note:</w:t>
+      </w:r>
+      <w:r>
+        <w:br/>
+      </w:r>
       <w:r>
         <w:t>The title should be short so that it can be used within the tight confines (</w:t>
       </w:r>
@@ -4150,6 +4251,7 @@
         <w:t>: small boxes) of enterprise and system design diagrams (e.g.: UML) later.</w:t>
       </w:r>
     </w:p>
+    <w:p/>
     <w:p>
       <w:pPr>
         <w:pStyle w:val="Heading4"/>
@@ -4162,7 +4264,13 @@
     </w:p>
     <w:p>
       <w:r>
-        <w:t xml:space="preserve">The statement of a principle is the short, unambiguous, </w:t>
+        <w:t xml:space="preserve">The statement of a principle is the short, </w:t>
+      </w:r>
+      <w:r>
+        <w:t xml:space="preserve">focused, </w:t>
+      </w:r>
+      <w:r>
+        <w:t xml:space="preserve">unambiguous, </w:t>
       </w:r>
       <w:r>
         <w:t xml:space="preserve">single sentence description of the preferred choice of outcomes when in a context. </w:t>
@@ -4174,8 +4282,30 @@
       </w:r>
     </w:p>
     <w:p>
-      <w:r>
-        <w:t>It must not explain why, which is the purpose of the Rationale attribute.</w:t>
+      <w:pPr>
+        <w:pStyle w:val="Note"/>
+      </w:pPr>
+      <w:r>
+        <w:t>Note:</w:t>
+      </w:r>
+      <w:r>
+        <w:br/>
+        <w:t>To remain succinct, it</w:t>
+      </w:r>
+      <w:r>
+        <w:t xml:space="preserve"> must not explain </w:t>
+      </w:r>
+      <w:r>
+        <w:rPr>
+          <w:iCs/>
+        </w:rPr>
+        <w:t>why</w:t>
+      </w:r>
+      <w:r>
+        <w:t>, which is the purpose of the Rationale attribute</w:t>
+      </w:r>
+      <w:r>
+        <w:t>, or go into Details or Impact/Implications if done or not done.</w:t>
       </w:r>
     </w:p>
     <w:p/>
@@ -4185,14 +4315,55 @@
       </w:pPr>
       <w:bookmarkStart w:id="20" w:name="_Toc152504314"/>
       <w:r>
+        <w:lastRenderedPageBreak/>
         <w:t>Rationale</w:t>
       </w:r>
       <w:bookmarkEnd w:id="20"/>
     </w:p>
     <w:p>
       <w:r>
-        <w:t>As the Statement is short, it may be required that the reason for the preferred choice requires further explanation in a short paragraph.</w:t>
-      </w:r>
+        <w:t xml:space="preserve">As the Statement is short, it may be required that the </w:t>
+      </w:r>
+      <w:r>
+        <w:rPr>
+          <w:i/>
+          <w:iCs/>
+        </w:rPr>
+        <w:t>intent</w:t>
+      </w:r>
+      <w:r>
+        <w:t xml:space="preserve"> and </w:t>
+      </w:r>
+      <w:r>
+        <w:rPr>
+          <w:i/>
+          <w:iCs/>
+        </w:rPr>
+        <w:t>reason</w:t>
+      </w:r>
+      <w:r>
+        <w:t xml:space="preserve"> </w:t>
+      </w:r>
+      <w:r>
+        <w:t>for the preferred choice requires further explanation in a short paragraph.</w:t>
+      </w:r>
+    </w:p>
+    <w:p>
+      <w:pPr>
+        <w:pStyle w:val="Note"/>
+      </w:pPr>
+      <w:r>
+        <w:t>Note:</w:t>
+      </w:r>
+      <w:r>
+        <w:br/>
+        <w:t xml:space="preserve">It is useful to express what is positively impacted or supported by this outcome. </w:t>
+      </w:r>
+    </w:p>
+    <w:p>
+      <w:pPr>
+        <w:pStyle w:val="BodyText"/>
+      </w:pPr>
     </w:p>
     <w:p>
       <w:pPr>
@@ -4209,6 +4380,7 @@
         <w:t>As per TOGAF’s recommendation, there is value in expressing what could be the negative impact if the stated preference within the guiding principle is not followed.</w:t>
       </w:r>
     </w:p>
+    <w:p/>
     <w:p>
       <w:pPr>
         <w:pStyle w:val="Heading4"/>
@@ -4239,23 +4411,7 @@
     </w:p>
     <w:p>
       <w:r>
-        <w:t>Adherence</w:t>
-      </w:r>
-      <w:r>
-        <w:t xml:space="preserve"> to the Statement in of itself -- without an obligation to explain its Rationale, or implementation Details – </w:t>
-      </w:r>
-      <w:r>
-        <w:t xml:space="preserve">must not be left to chance and be </w:t>
-      </w:r>
-      <w:r>
-        <w:t>contractual</w:t>
-      </w:r>
-      <w:r>
-        <w:t xml:space="preserve">, an Obligation </w:t>
-      </w:r>
-      <w:r>
-        <w:lastRenderedPageBreak/>
-        <w:t>expressed in either the project’s specific or enterprise’s default Transitional Requirements</w:t>
+        <w:t>Adherence to the Statement in of itself -- without an obligation to explain its Rationale, or implementation Details – must not be left to chance and be contractual, an Obligation expressed in either the project’s specific or enterprise’s default Transitional Requirements</w:t>
       </w:r>
       <w:r>
         <w:rPr>
@@ -4348,17 +4504,33 @@
       <w:bookmarkEnd w:id="29"/>
     </w:p>
     <w:p>
-      <w:fldSimple w:instr=" TOC \h \z \c &quot;Figure&quot; ">
-        <w:r>
-          <w:rPr>
-            <w:b/>
-            <w:bCs/>
-            <w:noProof/>
-            <w:lang w:val="en-US"/>
-          </w:rPr>
-          <w:t>No table of figures entries found.</w:t>
-        </w:r>
-      </w:fldSimple>
+      <w:r>
+        <w:fldChar w:fldCharType="begin"/>
+      </w:r>
+      <w:r>
+        <w:instrText xml:space="preserve"> TOC \h \z \c "Figure" </w:instrText>
+      </w:r>
+      <w:r>
+        <w:fldChar w:fldCharType="separate"/>
+      </w:r>
+      <w:r>
+        <w:rPr>
+          <w:b/>
+          <w:bCs/>
+          <w:noProof/>
+          <w:lang w:val="en-US"/>
+        </w:rPr>
+        <w:t>No table of figures entries found.</w:t>
+      </w:r>
+      <w:r>
+        <w:rPr>
+          <w:b/>
+          <w:bCs/>
+          <w:noProof/>
+          <w:lang w:val="en-US"/>
+        </w:rPr>
+        <w:fldChar w:fldCharType="end"/>
+      </w:r>
     </w:p>
     <w:p>
       <w:pPr>
@@ -4371,17 +4543,33 @@
       <w:bookmarkEnd w:id="30"/>
     </w:p>
     <w:p>
-      <w:fldSimple w:instr=" TOC \h \z \c &quot;Table&quot; ">
-        <w:r>
-          <w:rPr>
-            <w:b/>
-            <w:bCs/>
-            <w:noProof/>
-            <w:lang w:val="en-US"/>
-          </w:rPr>
-          <w:t>No table of figures entries found.</w:t>
-        </w:r>
-      </w:fldSimple>
+      <w:r>
+        <w:fldChar w:fldCharType="begin"/>
+      </w:r>
+      <w:r>
+        <w:instrText xml:space="preserve"> TOC \h \z \c "Table" </w:instrText>
+      </w:r>
+      <w:r>
+        <w:fldChar w:fldCharType="separate"/>
+      </w:r>
+      <w:r>
+        <w:rPr>
+          <w:b/>
+          <w:bCs/>
+          <w:noProof/>
+          <w:lang w:val="en-US"/>
+        </w:rPr>
+        <w:t>No table of figures entries found.</w:t>
+      </w:r>
+      <w:r>
+        <w:rPr>
+          <w:b/>
+          <w:bCs/>
+          <w:noProof/>
+          <w:lang w:val="en-US"/>
+        </w:rPr>
+        <w:fldChar w:fldCharType="end"/>
+      </w:r>
     </w:p>
     <w:p>
       <w:pPr>
@@ -4854,10 +5042,18 @@
         <w:pStyle w:val="BodyText"/>
       </w:pPr>
       <w:r>
-        <w:t>TOGAF provides a list of requirements that many organisations take as a starting point.</w:t>
-      </w:r>
-      <w:r>
-        <w:t xml:space="preserve">. </w:t>
+        <w:t xml:space="preserve">TOGAF provides a list of requirements that many organisations take as a starting </w:t>
+      </w:r>
+      <w:proofErr w:type="gramStart"/>
+      <w:r>
+        <w:t>point.</w:t>
+      </w:r>
+      <w:r>
+        <w:t>.</w:t>
+      </w:r>
+      <w:proofErr w:type="gramEnd"/>
+      <w:r>
+        <w:t xml:space="preserve"> </w:t>
       </w:r>
     </w:p>
     <w:p>
@@ -4871,13 +5067,11 @@
         <w:br/>
         <w:t xml:space="preserve">As pointed out earlier in this document </w:t>
       </w:r>
-      <w:proofErr w:type="spellStart"/>
-      <w:r>
-        <w:t>Togaf’s</w:t>
-      </w:r>
-      <w:proofErr w:type="spellEnd"/>
-      <w:r>
-        <w:t xml:space="preserve"> principles, while enduring, do not present clearly concerns that have gained prominence since </w:t>
+      <w:r>
+        <w:t>TOGAF</w:t>
+      </w:r>
+      <w:r>
+        <w:t xml:space="preserve">’s principles, while enduring, do not present clearly concerns that have gained prominence since </w:t>
       </w:r>
       <w:r>
         <w:t>they were created</w:t>
@@ -4919,13 +5113,7 @@
     </w:p>
     <w:p>
       <w:r>
-        <w:t xml:space="preserve">These principles are </w:t>
-      </w:r>
-      <w:r>
-        <w:t>grouped and listed below</w:t>
-      </w:r>
-      <w:r>
-        <w:t>:</w:t>
+        <w:t>These principles are grouped and listed below:</w:t>
       </w:r>
     </w:p>
     <w:p>
@@ -6003,19 +6191,7 @@
         <w:footnoteRef/>
       </w:r>
       <w:r>
-        <w:t xml:space="preserve"> </w:t>
-      </w:r>
-      <w:r>
-        <w:t xml:space="preserve">without </w:t>
-      </w:r>
-      <w:r>
-        <w:t xml:space="preserve">negatively impacting </w:t>
-      </w:r>
-      <w:r>
-        <w:t>others</w:t>
-      </w:r>
-      <w:r>
-        <w:t>.</w:t>
+        <w:t xml:space="preserve"> without negatively impacting others.</w:t>
       </w:r>
     </w:p>
   </w:footnote>
@@ -6031,19 +6207,7 @@
         <w:footnoteRef/>
       </w:r>
       <w:r>
-        <w:t xml:space="preserve"> For example, deferring action until </w:t>
-      </w:r>
-      <w:r>
-        <w:t xml:space="preserve">meetings </w:t>
-      </w:r>
-      <w:r>
-        <w:t xml:space="preserve">have been organised and attended to discuss the </w:t>
-      </w:r>
-      <w:r>
-        <w:t xml:space="preserve">advantages and disadvantages of </w:t>
-      </w:r>
-      <w:r>
-        <w:t xml:space="preserve">various options, possibly being unable to concur and requiring yet additional decisions by project governance. </w:t>
+        <w:t xml:space="preserve"> For example, deferring action until meetings have been organised and attended to discuss the advantages and disadvantages of various options, possibly being unable to concur and requiring yet additional decisions by project governance. </w:t>
       </w:r>
     </w:p>
   </w:footnote>
@@ -10031,33 +10195,57 @@
 </file>
 
 <file path=customXml/item1.xml><?xml version="1.0" encoding="utf-8"?>
-<p:properties xmlns:p="http://schemas.microsoft.com/office/2006/metadata/properties" xmlns:xsi="http://www.w3.org/2001/XMLSchema-instance" xmlns:pc="http://schemas.microsoft.com/office/infopath/2007/PartnerControls">
-  <documentManagement>
-    <_ip_UnifiedCompliancePolicyProperties xmlns="http://schemas.microsoft.com/sharepoint/v3" xsi:nil="true"/>
-    <_ip_UnifiedCompliancePolicyUIAction xmlns="http://schemas.microsoft.com/sharepoint/v3" xsi:nil="true"/>
-    <lcf76f155ced4ddcb4097134ff3c332f xmlns="139127ee-9518-45d9-9514-77dc8f273ced">
-      <Terms xmlns="http://schemas.microsoft.com/office/infopath/2007/PartnerControls"/>
-    </lcf76f155ced4ddcb4097134ff3c332f>
-    <_x0020_ xmlns="139127ee-9518-45d9-9514-77dc8f273ced" xsi:nil="true"/>
-    <DateandTime xmlns="139127ee-9518-45d9-9514-77dc8f273ced" xsi:nil="true"/>
-    <Comment xmlns="139127ee-9518-45d9-9514-77dc8f273ced" xsi:nil="true"/>
-    <TaxCatchAll xmlns="d267a1a7-8edd-4111-a118-4a206d87cecc" xsi:nil="true"/>
-    <_dlc_DocId xmlns="e1b0dd96-a81d-477c-8ece-ee9c4f66c737">MOED-597021718-2941</_dlc_DocId>
-    <_dlc_DocIdUrl xmlns="e1b0dd96-a81d-477c-8ece-ee9c4f66c737">
-      <Url>https://educationgovtnz.sharepoint.com/sites/GRPMoEICTTPHMStrengtheningCyberSecurityandDigitalServicesinK/_layouts/15/DocIdRedir.aspx?ID=MOED-597021718-2941</Url>
-      <Description>MOED-597021718-2941</Description>
-    </_dlc_DocIdUrl>
-  </documentManagement>
-</p:properties>
+<?mso-contentType ?>
+<spe:Receivers xmlns:spe="http://schemas.microsoft.com/sharepoint/events">
+  <Receiver>
+    <Name>Document ID Generator</Name>
+    <Synchronization>Synchronous</Synchronization>
+    <Type>10001</Type>
+    <SequenceNumber>1000</SequenceNumber>
+    <Url/>
+    <Assembly>Microsoft.Office.DocumentManagement, Version=16.0.0.0, Culture=neutral, PublicKeyToken=71e9bce111e9429c</Assembly>
+    <Class>Microsoft.Office.DocumentManagement.Internal.DocIdHandler</Class>
+    <Data/>
+    <Filter/>
+  </Receiver>
+  <Receiver>
+    <Name>Document ID Generator</Name>
+    <Synchronization>Synchronous</Synchronization>
+    <Type>10002</Type>
+    <SequenceNumber>1001</SequenceNumber>
+    <Url/>
+    <Assembly>Microsoft.Office.DocumentManagement, Version=16.0.0.0, Culture=neutral, PublicKeyToken=71e9bce111e9429c</Assembly>
+    <Class>Microsoft.Office.DocumentManagement.Internal.DocIdHandler</Class>
+    <Data/>
+    <Filter/>
+  </Receiver>
+  <Receiver>
+    <Name>Document ID Generator</Name>
+    <Synchronization>Synchronous</Synchronization>
+    <Type>10004</Type>
+    <SequenceNumber>1002</SequenceNumber>
+    <Url/>
+    <Assembly>Microsoft.Office.DocumentManagement, Version=16.0.0.0, Culture=neutral, PublicKeyToken=71e9bce111e9429c</Assembly>
+    <Class>Microsoft.Office.DocumentManagement.Internal.DocIdHandler</Class>
+    <Data/>
+    <Filter/>
+  </Receiver>
+  <Receiver>
+    <Name>Document ID Generator</Name>
+    <Synchronization>Synchronous</Synchronization>
+    <Type>10006</Type>
+    <SequenceNumber>1003</SequenceNumber>
+    <Url/>
+    <Assembly>Microsoft.Office.DocumentManagement, Version=16.0.0.0, Culture=neutral, PublicKeyToken=71e9bce111e9429c</Assembly>
+    <Class>Microsoft.Office.DocumentManagement.Internal.DocIdHandler</Class>
+    <Data/>
+    <Filter/>
+  </Receiver>
+</spe:Receivers>
 </file>
 
 <file path=customXml/item2.xml><?xml version="1.0" encoding="utf-8"?>
-<?mso-contentType ?>
-<FormTemplates xmlns="http://schemas.microsoft.com/sharepoint/v3/contenttype/forms">
-  <Display>DocumentLibraryForm</Display>
-  <Edit>DocumentLibraryForm</Edit>
-  <New>DocumentLibraryForm</New>
-</FormTemplates>
+<b:Sources xmlns:b="http://schemas.openxmlformats.org/officeDocument/2006/bibliography" xmlns="http://schemas.openxmlformats.org/officeDocument/2006/bibliography" SelectedStyle="\APASixthEditionOfficeOnline.xsl" StyleName="APA" Version="6"/>
 </file>
 
 <file path=customXml/item3.xml><?xml version="1.0" encoding="utf-8"?>
@@ -10359,76 +10547,47 @@
 </file>
 
 <file path=customXml/item4.xml><?xml version="1.0" encoding="utf-8"?>
-<b:Sources xmlns:b="http://schemas.openxmlformats.org/officeDocument/2006/bibliography" xmlns="http://schemas.openxmlformats.org/officeDocument/2006/bibliography" SelectedStyle="\APASixthEditionOfficeOnline.xsl" StyleName="APA" Version="6"/>
+<?mso-contentType ?>
+<FormTemplates xmlns="http://schemas.microsoft.com/sharepoint/v3/contenttype/forms">
+  <Display>DocumentLibraryForm</Display>
+  <Edit>DocumentLibraryForm</Edit>
+  <New>DocumentLibraryForm</New>
+</FormTemplates>
 </file>
 
 <file path=customXml/item5.xml><?xml version="1.0" encoding="utf-8"?>
-<?mso-contentType ?>
-<spe:Receivers xmlns:spe="http://schemas.microsoft.com/sharepoint/events">
-  <Receiver>
-    <Name>Document ID Generator</Name>
-    <Synchronization>Synchronous</Synchronization>
-    <Type>10001</Type>
-    <SequenceNumber>1000</SequenceNumber>
-    <Url/>
-    <Assembly>Microsoft.Office.DocumentManagement, Version=16.0.0.0, Culture=neutral, PublicKeyToken=71e9bce111e9429c</Assembly>
-    <Class>Microsoft.Office.DocumentManagement.Internal.DocIdHandler</Class>
-    <Data/>
-    <Filter/>
-  </Receiver>
-  <Receiver>
-    <Name>Document ID Generator</Name>
-    <Synchronization>Synchronous</Synchronization>
-    <Type>10002</Type>
-    <SequenceNumber>1001</SequenceNumber>
-    <Url/>
-    <Assembly>Microsoft.Office.DocumentManagement, Version=16.0.0.0, Culture=neutral, PublicKeyToken=71e9bce111e9429c</Assembly>
-    <Class>Microsoft.Office.DocumentManagement.Internal.DocIdHandler</Class>
-    <Data/>
-    <Filter/>
-  </Receiver>
-  <Receiver>
-    <Name>Document ID Generator</Name>
-    <Synchronization>Synchronous</Synchronization>
-    <Type>10004</Type>
-    <SequenceNumber>1002</SequenceNumber>
-    <Url/>
-    <Assembly>Microsoft.Office.DocumentManagement, Version=16.0.0.0, Culture=neutral, PublicKeyToken=71e9bce111e9429c</Assembly>
-    <Class>Microsoft.Office.DocumentManagement.Internal.DocIdHandler</Class>
-    <Data/>
-    <Filter/>
-  </Receiver>
-  <Receiver>
-    <Name>Document ID Generator</Name>
-    <Synchronization>Synchronous</Synchronization>
-    <Type>10006</Type>
-    <SequenceNumber>1003</SequenceNumber>
-    <Url/>
-    <Assembly>Microsoft.Office.DocumentManagement, Version=16.0.0.0, Culture=neutral, PublicKeyToken=71e9bce111e9429c</Assembly>
-    <Class>Microsoft.Office.DocumentManagement.Internal.DocIdHandler</Class>
-    <Data/>
-    <Filter/>
-  </Receiver>
-</spe:Receivers>
+<p:properties xmlns:p="http://schemas.microsoft.com/office/2006/metadata/properties" xmlns:xsi="http://www.w3.org/2001/XMLSchema-instance" xmlns:pc="http://schemas.microsoft.com/office/infopath/2007/PartnerControls">
+  <documentManagement>
+    <_ip_UnifiedCompliancePolicyProperties xmlns="http://schemas.microsoft.com/sharepoint/v3" xsi:nil="true"/>
+    <_ip_UnifiedCompliancePolicyUIAction xmlns="http://schemas.microsoft.com/sharepoint/v3" xsi:nil="true"/>
+    <lcf76f155ced4ddcb4097134ff3c332f xmlns="139127ee-9518-45d9-9514-77dc8f273ced">
+      <Terms xmlns="http://schemas.microsoft.com/office/infopath/2007/PartnerControls"/>
+    </lcf76f155ced4ddcb4097134ff3c332f>
+    <_x0020_ xmlns="139127ee-9518-45d9-9514-77dc8f273ced" xsi:nil="true"/>
+    <DateandTime xmlns="139127ee-9518-45d9-9514-77dc8f273ced" xsi:nil="true"/>
+    <Comment xmlns="139127ee-9518-45d9-9514-77dc8f273ced" xsi:nil="true"/>
+    <TaxCatchAll xmlns="d267a1a7-8edd-4111-a118-4a206d87cecc" xsi:nil="true"/>
+    <_dlc_DocId xmlns="e1b0dd96-a81d-477c-8ece-ee9c4f66c737">MOED-597021718-2941</_dlc_DocId>
+    <_dlc_DocIdUrl xmlns="e1b0dd96-a81d-477c-8ece-ee9c4f66c737">
+      <Url>https://educationgovtnz.sharepoint.com/sites/GRPMoEICTTPHMStrengtheningCyberSecurityandDigitalServicesinK/_layouts/15/DocIdRedir.aspx?ID=MOED-597021718-2941</Url>
+      <Description>MOED-597021718-2941</Description>
+    </_dlc_DocIdUrl>
+  </documentManagement>
+</p:properties>
 </file>
 
 <file path=customXml/itemProps1.xml><?xml version="1.0" encoding="utf-8"?>
-<ds:datastoreItem xmlns:ds="http://schemas.openxmlformats.org/officeDocument/2006/customXml" ds:itemID="{6702286D-F273-4089-9CAA-235928BAA15D}">
+<ds:datastoreItem xmlns:ds="http://schemas.openxmlformats.org/officeDocument/2006/customXml" ds:itemID="{2023D3F9-1C64-4968-82D7-149C6251DAD6}">
   <ds:schemaRefs>
-    <ds:schemaRef ds:uri="http://schemas.microsoft.com/office/2006/metadata/properties"/>
-    <ds:schemaRef ds:uri="http://schemas.microsoft.com/office/infopath/2007/PartnerControls"/>
-    <ds:schemaRef ds:uri="http://schemas.microsoft.com/sharepoint/v3"/>
-    <ds:schemaRef ds:uri="139127ee-9518-45d9-9514-77dc8f273ced"/>
-    <ds:schemaRef ds:uri="d267a1a7-8edd-4111-a118-4a206d87cecc"/>
-    <ds:schemaRef ds:uri="e1b0dd96-a81d-477c-8ece-ee9c4f66c737"/>
+    <ds:schemaRef ds:uri="http://schemas.microsoft.com/sharepoint/events"/>
   </ds:schemaRefs>
 </ds:datastoreItem>
 </file>
 
 <file path=customXml/itemProps2.xml><?xml version="1.0" encoding="utf-8"?>
-<ds:datastoreItem xmlns:ds="http://schemas.openxmlformats.org/officeDocument/2006/customXml" ds:itemID="{9834B279-DC96-488F-99E8-C29601DFA13D}">
+<ds:datastoreItem xmlns:ds="http://schemas.openxmlformats.org/officeDocument/2006/customXml" ds:itemID="{B5E2C1A7-32A2-494A-B871-83CBA7258EA8}">
   <ds:schemaRefs>
-    <ds:schemaRef ds:uri="http://schemas.microsoft.com/sharepoint/v3/contenttype/forms"/>
+    <ds:schemaRef ds:uri="http://schemas.openxmlformats.org/officeDocument/2006/bibliography"/>
   </ds:schemaRefs>
 </ds:datastoreItem>
 </file>
@@ -10455,17 +10614,22 @@
 </file>
 
 <file path=customXml/itemProps4.xml><?xml version="1.0" encoding="utf-8"?>
-<ds:datastoreItem xmlns:ds="http://schemas.openxmlformats.org/officeDocument/2006/customXml" ds:itemID="{B5E2C1A7-32A2-494A-B871-83CBA7258EA8}">
+<ds:datastoreItem xmlns:ds="http://schemas.openxmlformats.org/officeDocument/2006/customXml" ds:itemID="{9834B279-DC96-488F-99E8-C29601DFA13D}">
   <ds:schemaRefs>
-    <ds:schemaRef ds:uri="http://schemas.openxmlformats.org/officeDocument/2006/bibliography"/>
+    <ds:schemaRef ds:uri="http://schemas.microsoft.com/sharepoint/v3/contenttype/forms"/>
   </ds:schemaRefs>
 </ds:datastoreItem>
 </file>
 
 <file path=customXml/itemProps5.xml><?xml version="1.0" encoding="utf-8"?>
-<ds:datastoreItem xmlns:ds="http://schemas.openxmlformats.org/officeDocument/2006/customXml" ds:itemID="{2023D3F9-1C64-4968-82D7-149C6251DAD6}">
+<ds:datastoreItem xmlns:ds="http://schemas.openxmlformats.org/officeDocument/2006/customXml" ds:itemID="{6702286D-F273-4089-9CAA-235928BAA15D}">
   <ds:schemaRefs>
-    <ds:schemaRef ds:uri="http://schemas.microsoft.com/sharepoint/events"/>
+    <ds:schemaRef ds:uri="http://schemas.microsoft.com/office/2006/metadata/properties"/>
+    <ds:schemaRef ds:uri="http://schemas.microsoft.com/office/infopath/2007/PartnerControls"/>
+    <ds:schemaRef ds:uri="http://schemas.microsoft.com/sharepoint/v3"/>
+    <ds:schemaRef ds:uri="139127ee-9518-45d9-9514-77dc8f273ced"/>
+    <ds:schemaRef ds:uri="d267a1a7-8edd-4111-a118-4a206d87cecc"/>
+    <ds:schemaRef ds:uri="e1b0dd96-a81d-477c-8ece-ee9c4f66c737"/>
   </ds:schemaRefs>
 </ds:datastoreItem>
 </file>
</xml_diff>

<commit_message>
Small clarification of Identities versus Personas.
</commit_message>
<xml_diff>
--- a/ICT Project Guidance - Definition - Principles - Development.docx
+++ b/ICT Project Guidance - Definition - Principles - Development.docx
@@ -46,7 +46,7 @@
         <w:t>0.</w:t>
       </w:r>
       <w:r>
-        <w:t>2</w:t>
+        <w:t>3</w:t>
       </w:r>
     </w:p>
     <w:p>
@@ -3352,12 +3352,18 @@
     <w:p>
       <w:pPr>
         <w:pStyle w:val="Heading2"/>
+        <w:tabs>
+          <w:tab w:val="left" w:pos="4008"/>
+        </w:tabs>
       </w:pPr>
       <w:bookmarkStart w:id="10" w:name="_Toc152504304"/>
       <w:r>
         <w:t>Audience</w:t>
       </w:r>
       <w:bookmarkEnd w:id="10"/>
+      <w:r>
+        <w:tab/>
+      </w:r>
     </w:p>
     <w:p>
       <w:pPr>
@@ -3746,12 +3752,10 @@
       <w:r>
         <w:t xml:space="preserve"> “MUST”) rather </w:t>
       </w:r>
-      <w:proofErr w:type="spellStart"/>
       <w:proofErr w:type="gramStart"/>
       <w:r>
         <w:t>then</w:t>
       </w:r>
-      <w:proofErr w:type="spellEnd"/>
       <w:proofErr w:type="gramEnd"/>
       <w:r>
         <w:t xml:space="preserve"> </w:t>
@@ -4425,8 +4429,19 @@
     </w:p>
     <w:p>
       <w:pPr>
+        <w:pStyle w:val="Heading2"/>
+      </w:pPr>
+      <w:r>
+        <w:t>Conclusion</w:t>
+      </w:r>
+    </w:p>
+    <w:p>
+      <w:pPr>
         <w:pStyle w:val="BodyText"/>
       </w:pPr>
+      <w:r>
+        <w:t xml:space="preserve">This paper provides background material for the development of a practical set of requirements for different stakeholder groups to choose higher value outcomes while collaborating on delivering to expectations. </w:t>
+      </w:r>
     </w:p>
     <w:p>
       <w:pPr>
@@ -4491,6 +4506,24 @@
       </w:pPr>
       <w:r>
         <w:t>Restructuring</w:t>
+      </w:r>
+    </w:p>
+    <w:p>
+      <w:pPr>
+        <w:pStyle w:val="BodyText"/>
+        <w:numPr>
+          <w:ilvl w:val="1"/>
+          <w:numId w:val="34"/>
+        </w:numPr>
+      </w:pPr>
+      <w:r>
+        <w:t xml:space="preserve">Added </w:t>
+      </w:r>
+      <w:r>
+        <w:t>C</w:t>
+      </w:r>
+      <w:r>
+        <w:t>onclusion</w:t>
       </w:r>
     </w:p>
     <w:p>
@@ -4843,6 +4876,7 @@
       </w:pPr>
       <w:bookmarkStart w:id="36" w:name="_Toc152504327"/>
       <w:r>
+        <w:lastRenderedPageBreak/>
         <w:t>Diagrams</w:t>
       </w:r>
       <w:bookmarkEnd w:id="36"/>
@@ -4869,7 +4903,6 @@
       <w:bookmarkStart w:id="38" w:name="_Toc152504328"/>
       <w:bookmarkEnd w:id="37"/>
       <w:r>
-        <w:lastRenderedPageBreak/>
         <w:t>Terms</w:t>
       </w:r>
       <w:bookmarkEnd w:id="38"/>
@@ -10196,59 +10229,14 @@
 
 <file path=customXml/item1.xml><?xml version="1.0" encoding="utf-8"?>
 <?mso-contentType ?>
-<spe:Receivers xmlns:spe="http://schemas.microsoft.com/sharepoint/events">
-  <Receiver>
-    <Name>Document ID Generator</Name>
-    <Synchronization>Synchronous</Synchronization>
-    <Type>10001</Type>
-    <SequenceNumber>1000</SequenceNumber>
-    <Url/>
-    <Assembly>Microsoft.Office.DocumentManagement, Version=16.0.0.0, Culture=neutral, PublicKeyToken=71e9bce111e9429c</Assembly>
-    <Class>Microsoft.Office.DocumentManagement.Internal.DocIdHandler</Class>
-    <Data/>
-    <Filter/>
-  </Receiver>
-  <Receiver>
-    <Name>Document ID Generator</Name>
-    <Synchronization>Synchronous</Synchronization>
-    <Type>10002</Type>
-    <SequenceNumber>1001</SequenceNumber>
-    <Url/>
-    <Assembly>Microsoft.Office.DocumentManagement, Version=16.0.0.0, Culture=neutral, PublicKeyToken=71e9bce111e9429c</Assembly>
-    <Class>Microsoft.Office.DocumentManagement.Internal.DocIdHandler</Class>
-    <Data/>
-    <Filter/>
-  </Receiver>
-  <Receiver>
-    <Name>Document ID Generator</Name>
-    <Synchronization>Synchronous</Synchronization>
-    <Type>10004</Type>
-    <SequenceNumber>1002</SequenceNumber>
-    <Url/>
-    <Assembly>Microsoft.Office.DocumentManagement, Version=16.0.0.0, Culture=neutral, PublicKeyToken=71e9bce111e9429c</Assembly>
-    <Class>Microsoft.Office.DocumentManagement.Internal.DocIdHandler</Class>
-    <Data/>
-    <Filter/>
-  </Receiver>
-  <Receiver>
-    <Name>Document ID Generator</Name>
-    <Synchronization>Synchronous</Synchronization>
-    <Type>10006</Type>
-    <SequenceNumber>1003</SequenceNumber>
-    <Url/>
-    <Assembly>Microsoft.Office.DocumentManagement, Version=16.0.0.0, Culture=neutral, PublicKeyToken=71e9bce111e9429c</Assembly>
-    <Class>Microsoft.Office.DocumentManagement.Internal.DocIdHandler</Class>
-    <Data/>
-    <Filter/>
-  </Receiver>
-</spe:Receivers>
+<FormTemplates xmlns="http://schemas.microsoft.com/sharepoint/v3/contenttype/forms">
+  <Display>DocumentLibraryForm</Display>
+  <Edit>DocumentLibraryForm</Edit>
+  <New>DocumentLibraryForm</New>
+</FormTemplates>
 </file>
 
 <file path=customXml/item2.xml><?xml version="1.0" encoding="utf-8"?>
-<b:Sources xmlns:b="http://schemas.openxmlformats.org/officeDocument/2006/bibliography" xmlns="http://schemas.openxmlformats.org/officeDocument/2006/bibliography" SelectedStyle="\APASixthEditionOfficeOnline.xsl" StyleName="APA" Version="6"/>
-</file>
-
-<file path=customXml/item3.xml><?xml version="1.0" encoding="utf-8"?>
 <ct:contentTypeSchema xmlns:ct="http://schemas.microsoft.com/office/2006/metadata/contentType" xmlns:ma="http://schemas.microsoft.com/office/2006/metadata/properties/metaAttributes" ct:_="" ma:_="" ma:contentTypeName="Document" ma:contentTypeID="0x010100B480C2AAFAD0314B93110FBA94AF803E" ma:contentTypeVersion="19" ma:contentTypeDescription="Create a new document." ma:contentTypeScope="" ma:versionID="74a3b9bfef33761f57034edf28b9506d">
   <xsd:schema xmlns:xsd="http://www.w3.org/2001/XMLSchema" xmlns:xs="http://www.w3.org/2001/XMLSchema" xmlns:p="http://schemas.microsoft.com/office/2006/metadata/properties" xmlns:ns1="http://schemas.microsoft.com/sharepoint/v3" xmlns:ns2="139127ee-9518-45d9-9514-77dc8f273ced" xmlns:ns3="e1b0dd96-a81d-477c-8ece-ee9c4f66c737" xmlns:ns4="d267a1a7-8edd-4111-a118-4a206d87cecc" targetNamespace="http://schemas.microsoft.com/office/2006/metadata/properties" ma:root="true" ma:fieldsID="ffc9e1ae2e65d33f32ce329a3d87134b" ns1:_="" ns2:_="" ns3:_="" ns4:_="">
     <xsd:import namespace="http://schemas.microsoft.com/sharepoint/v3"/>
@@ -10546,13 +10534,58 @@
 </ct:contentTypeSchema>
 </file>
 
+<file path=customXml/item3.xml><?xml version="1.0" encoding="utf-8"?>
+<b:Sources xmlns:b="http://schemas.openxmlformats.org/officeDocument/2006/bibliography" xmlns="http://schemas.openxmlformats.org/officeDocument/2006/bibliography" SelectedStyle="\APASixthEditionOfficeOnline.xsl" StyleName="APA" Version="6"/>
+</file>
+
 <file path=customXml/item4.xml><?xml version="1.0" encoding="utf-8"?>
 <?mso-contentType ?>
-<FormTemplates xmlns="http://schemas.microsoft.com/sharepoint/v3/contenttype/forms">
-  <Display>DocumentLibraryForm</Display>
-  <Edit>DocumentLibraryForm</Edit>
-  <New>DocumentLibraryForm</New>
-</FormTemplates>
+<spe:Receivers xmlns:spe="http://schemas.microsoft.com/sharepoint/events">
+  <Receiver>
+    <Name>Document ID Generator</Name>
+    <Synchronization>Synchronous</Synchronization>
+    <Type>10001</Type>
+    <SequenceNumber>1000</SequenceNumber>
+    <Url/>
+    <Assembly>Microsoft.Office.DocumentManagement, Version=16.0.0.0, Culture=neutral, PublicKeyToken=71e9bce111e9429c</Assembly>
+    <Class>Microsoft.Office.DocumentManagement.Internal.DocIdHandler</Class>
+    <Data/>
+    <Filter/>
+  </Receiver>
+  <Receiver>
+    <Name>Document ID Generator</Name>
+    <Synchronization>Synchronous</Synchronization>
+    <Type>10002</Type>
+    <SequenceNumber>1001</SequenceNumber>
+    <Url/>
+    <Assembly>Microsoft.Office.DocumentManagement, Version=16.0.0.0, Culture=neutral, PublicKeyToken=71e9bce111e9429c</Assembly>
+    <Class>Microsoft.Office.DocumentManagement.Internal.DocIdHandler</Class>
+    <Data/>
+    <Filter/>
+  </Receiver>
+  <Receiver>
+    <Name>Document ID Generator</Name>
+    <Synchronization>Synchronous</Synchronization>
+    <Type>10004</Type>
+    <SequenceNumber>1002</SequenceNumber>
+    <Url/>
+    <Assembly>Microsoft.Office.DocumentManagement, Version=16.0.0.0, Culture=neutral, PublicKeyToken=71e9bce111e9429c</Assembly>
+    <Class>Microsoft.Office.DocumentManagement.Internal.DocIdHandler</Class>
+    <Data/>
+    <Filter/>
+  </Receiver>
+  <Receiver>
+    <Name>Document ID Generator</Name>
+    <Synchronization>Synchronous</Synchronization>
+    <Type>10006</Type>
+    <SequenceNumber>1003</SequenceNumber>
+    <Url/>
+    <Assembly>Microsoft.Office.DocumentManagement, Version=16.0.0.0, Culture=neutral, PublicKeyToken=71e9bce111e9429c</Assembly>
+    <Class>Microsoft.Office.DocumentManagement.Internal.DocIdHandler</Class>
+    <Data/>
+    <Filter/>
+  </Receiver>
+</spe:Receivers>
 </file>
 
 <file path=customXml/item5.xml><?xml version="1.0" encoding="utf-8"?>
@@ -10577,22 +10610,14 @@
 </file>
 
 <file path=customXml/itemProps1.xml><?xml version="1.0" encoding="utf-8"?>
-<ds:datastoreItem xmlns:ds="http://schemas.openxmlformats.org/officeDocument/2006/customXml" ds:itemID="{2023D3F9-1C64-4968-82D7-149C6251DAD6}">
+<ds:datastoreItem xmlns:ds="http://schemas.openxmlformats.org/officeDocument/2006/customXml" ds:itemID="{9834B279-DC96-488F-99E8-C29601DFA13D}">
   <ds:schemaRefs>
-    <ds:schemaRef ds:uri="http://schemas.microsoft.com/sharepoint/events"/>
+    <ds:schemaRef ds:uri="http://schemas.microsoft.com/sharepoint/v3/contenttype/forms"/>
   </ds:schemaRefs>
 </ds:datastoreItem>
 </file>
 
 <file path=customXml/itemProps2.xml><?xml version="1.0" encoding="utf-8"?>
-<ds:datastoreItem xmlns:ds="http://schemas.openxmlformats.org/officeDocument/2006/customXml" ds:itemID="{B5E2C1A7-32A2-494A-B871-83CBA7258EA8}">
-  <ds:schemaRefs>
-    <ds:schemaRef ds:uri="http://schemas.openxmlformats.org/officeDocument/2006/bibliography"/>
-  </ds:schemaRefs>
-</ds:datastoreItem>
-</file>
-
-<file path=customXml/itemProps3.xml><?xml version="1.0" encoding="utf-8"?>
 <ds:datastoreItem xmlns:ds="http://schemas.openxmlformats.org/officeDocument/2006/customXml" ds:itemID="{A92CC428-19C8-41A4-8077-F0319381BD4C}">
   <ds:schemaRefs>
     <ds:schemaRef ds:uri="http://schemas.microsoft.com/office/2006/metadata/contentType"/>
@@ -10613,10 +10638,18 @@
 </ds:datastoreItem>
 </file>
 
+<file path=customXml/itemProps3.xml><?xml version="1.0" encoding="utf-8"?>
+<ds:datastoreItem xmlns:ds="http://schemas.openxmlformats.org/officeDocument/2006/customXml" ds:itemID="{B5E2C1A7-32A2-494A-B871-83CBA7258EA8}">
+  <ds:schemaRefs>
+    <ds:schemaRef ds:uri="http://schemas.openxmlformats.org/officeDocument/2006/bibliography"/>
+  </ds:schemaRefs>
+</ds:datastoreItem>
+</file>
+
 <file path=customXml/itemProps4.xml><?xml version="1.0" encoding="utf-8"?>
-<ds:datastoreItem xmlns:ds="http://schemas.openxmlformats.org/officeDocument/2006/customXml" ds:itemID="{9834B279-DC96-488F-99E8-C29601DFA13D}">
+<ds:datastoreItem xmlns:ds="http://schemas.openxmlformats.org/officeDocument/2006/customXml" ds:itemID="{2023D3F9-1C64-4968-82D7-149C6251DAD6}">
   <ds:schemaRefs>
-    <ds:schemaRef ds:uri="http://schemas.microsoft.com/sharepoint/v3/contenttype/forms"/>
+    <ds:schemaRef ds:uri="http://schemas.microsoft.com/sharepoint/events"/>
   </ds:schemaRefs>
 </ds:datastoreItem>
 </file>

</xml_diff>